<commit_message>
finish host vars exemples
</commit_message>
<xml_diff>
--- a/notes.docx
+++ b/notes.docx
@@ -708,26 +708,6 @@
       </w:pPr>
       <w:r>
         <w:rPr/>
-        <w:tab/>
-      </w:r>
-    </w:p>
-    <w:p>
-      <w:pPr>
-        <w:pStyle w:val="Normal"/>
-        <w:rPr/>
-      </w:pPr>
-      <w:r>
-        <w:rPr/>
-        <w:t>* permet d'associer des variables à chaque host.</w:t>
-      </w:r>
-    </w:p>
-    <w:p>
-      <w:pPr>
-        <w:pStyle w:val="Normal"/>
-        <w:rPr/>
-      </w:pPr>
-      <w:r>
-        <w:rPr/>
       </w:r>
     </w:p>
     <w:p>
@@ -747,20 +727,39 @@
       </w:pPr>
       <w:r>
         <w:rPr/>
-        <w:tab/>
-        <w:t>Faire plusieurs exemples, simples et plus complexes</w:t>
-      </w:r>
-    </w:p>
-    <w:p>
-      <w:pPr>
-        <w:pStyle w:val="Normal"/>
-        <w:rPr/>
-      </w:pPr>
-      <w:bookmarkStart w:id="0" w:name="_GoBack"/>
-      <w:bookmarkEnd w:id="0"/>
-      <w:r>
-        <w:rPr/>
-        <w:tab/>
+      </w:r>
+    </w:p>
+    <w:p>
+      <w:pPr>
+        <w:pStyle w:val="Normal"/>
+        <w:rPr/>
+      </w:pPr>
+      <w:r>
+        <w:rPr/>
+        <w:t xml:space="preserve">* </w:t>
+      </w:r>
+      <w:r>
+        <w:rPr/>
+        <w:t>permet d’associer des variables à chaque host et chaque groupe</w:t>
+      </w:r>
+    </w:p>
+    <w:p>
+      <w:pPr>
+        <w:pStyle w:val="Normal"/>
+        <w:rPr/>
+      </w:pPr>
+      <w:r>
+        <w:rPr/>
+      </w:r>
+    </w:p>
+    <w:p>
+      <w:pPr>
+        <w:pStyle w:val="Normal"/>
+        <w:rPr/>
+      </w:pPr>
+      <w:r>
+        <w:rPr/>
+        <w:t>=&gt; montrer les exemples</w:t>
       </w:r>
       <w:r>
         <w:br w:type="page"/>

</xml_diff>